<commit_message>
test: airports data assorted
</commit_message>
<xml_diff>
--- a/reports/D02/Student #5/05 - Requirements - Student #5.docx
+++ b/reports/D02/Student #5/05 - Requirements - Student #5.docx
@@ -1225,13 +1225,13 @@
         </w:sdtPr>
         <w:sdtContent>
           <w:r>
-            <w:t xml:space="preserve"> </w:t>
+            <w:t xml:space="preserve">  </w:t>
           </w:r>
           <w:r>
-            <w:t>X</w:t>
+            <w:t xml:space="preserve">X </w:t>
           </w:r>
           <w:r>
-            <w:t xml:space="preserve">  </w:t>
+            <w:t xml:space="preserve"> </w:t>
           </w:r>
         </w:sdtContent>
       </w:sdt>
@@ -1386,392 +1386,6 @@
           <w:id w:val="-1923398429"/>
           <w:placeholder>
             <w:docPart w:val="0DA89ACCF27D4A8FA9BAC3C55D889431"/>
-          </w:placeholder>
-          <w15:appearance w15:val="hidden"/>
-          <w:text/>
-        </w:sdtPr>
-        <w:sdtContent>
-          <w:r>
-            <w:t xml:space="preserve"> </w:t>
-          </w:r>
-          <w:r>
-            <w:t>X</w:t>
-          </w:r>
-          <w:r>
-            <w:t xml:space="preserve"> </w:t>
-          </w:r>
-        </w:sdtContent>
-      </w:sdt>
-      <w:permEnd w:id="1685676958"/>
-      <w:r>
-        <w:t xml:space="preserve"> </w:t>
-      </w:r>
-      <w:r>
-        <w:t xml:space="preserve">   </w:t>
-      </w:r>
-    </w:p>
-    <w:p>
-      <w:pPr>
-        <w:pStyle w:val="Requirement-Header"/>
-      </w:pPr>
-      <w:r>
-        <w:rPr>
-          <w:b/>
-          <w:bCs/>
-        </w:rPr>
-        <w:t>Maintenance records</w:t>
-      </w:r>
-      <w:r>
-        <w:t xml:space="preserve"> rel</w:t>
-      </w:r>
-      <w:r>
-        <w:t>y</w:t>
-      </w:r>
-      <w:r>
-        <w:t xml:space="preserve"> on </w:t>
-      </w:r>
-      <w:r>
-        <w:rPr>
-          <w:b/>
-          <w:bCs/>
-        </w:rPr>
-        <w:t>tasks</w:t>
-      </w:r>
-      <w:r>
-        <w:t xml:space="preserve">. </w:t>
-      </w:r>
-      <w:r>
-        <w:t xml:space="preserve">A task is a specific predefined operational duty carried out by a </w:t>
-      </w:r>
-      <w:r>
-        <w:rPr>
-          <w:b/>
-          <w:bCs/>
-        </w:rPr>
-        <w:t xml:space="preserve">technician </w:t>
-      </w:r>
-      <w:r>
-        <w:t xml:space="preserve">on </w:t>
-      </w:r>
-      <w:r>
-        <w:rPr>
-          <w:b/>
-          <w:bCs/>
-        </w:rPr>
-        <w:t>aircrafts</w:t>
-      </w:r>
-      <w:r>
-        <w:t xml:space="preserve">.  </w:t>
-      </w:r>
-      <w:r>
-        <w:t xml:space="preserve">The system must store the following data about tasks: their </w:t>
-      </w:r>
-      <w:r>
-        <w:rPr>
-          <w:b/>
-          <w:bCs/>
-        </w:rPr>
-        <w:t>type</w:t>
-      </w:r>
-      <w:r>
-        <w:t xml:space="preserve"> ("MAINTENANCE", "INSPECTION", "REPAIR", "SYSTEM CHECK"), a </w:t>
-      </w:r>
-      <w:r>
-        <w:rPr>
-          <w:b/>
-          <w:bCs/>
-        </w:rPr>
-        <w:t>description</w:t>
-      </w:r>
-      <w:r>
-        <w:t xml:space="preserve"> (limited to 255 characters), a </w:t>
-      </w:r>
-      <w:r>
-        <w:rPr>
-          <w:b/>
-          <w:bCs/>
-        </w:rPr>
-        <w:t>priority</w:t>
-      </w:r>
-      <w:r>
-        <w:t xml:space="preserve"> (ranging from 0 to </w:t>
-      </w:r>
-      <w:r>
-        <w:t>10</w:t>
-      </w:r>
-      <w:r>
-        <w:t>), and a</w:t>
-      </w:r>
-      <w:r>
-        <w:t>n</w:t>
-      </w:r>
-      <w:r>
-        <w:t xml:space="preserve"> </w:t>
-      </w:r>
-      <w:r>
-        <w:rPr>
-          <w:b/>
-          <w:bCs/>
-        </w:rPr>
-        <w:t>estimated duration</w:t>
-      </w:r>
-      <w:r>
-        <w:t xml:space="preserve"> (in hours)</w:t>
-      </w:r>
-      <w:r>
-        <w:t xml:space="preserve">.  </w:t>
-      </w:r>
-    </w:p>
-    <w:bookmarkStart w:id="1" w:name="_Hlk157677981"/>
-    <w:permStart w:id="339812661" w:edGrp="everyone"/>
-    <w:p>
-      <w:pPr>
-        <w:pStyle w:val="Comment-Grader"/>
-      </w:pPr>
-      <w:sdt>
-        <w:sdtPr>
-          <w:tag w:val="Verdict"/>
-          <w:id w:val="1856992905"/>
-          <w:placeholder>
-            <w:docPart w:val="D32C4B1310C0EF46BA1274D518A6FD8A"/>
-          </w:placeholder>
-          <w:text/>
-        </w:sdtPr>
-        <w:sdtContent>
-          <w:r>
-            <w:t xml:space="preserve">  </w:t>
-          </w:r>
-          <w:r>
-            <w:t>X</w:t>
-          </w:r>
-          <w:r>
-            <w:t xml:space="preserve">  </w:t>
-          </w:r>
-        </w:sdtContent>
-      </w:sdt>
-      <w:permEnd w:id="339812661"/>
-      <w:r>
-        <w:t xml:space="preserve">   </w:t>
-      </w:r>
-      <w:bookmarkEnd w:id="1"/>
-    </w:p>
-    <w:p>
-      <w:pPr>
-        <w:pStyle w:val="Ttulo2"/>
-        <w:rPr>
-          <w:rFonts w:cstheme="majorHAnsi"/>
-        </w:rPr>
-      </w:pPr>
-      <w:r>
-        <w:rPr>
-          <w:rFonts w:cstheme="majorHAnsi"/>
-        </w:rPr>
-        <w:t>Functional requirements</w:t>
-      </w:r>
-    </w:p>
-    <w:p>
-      <w:pPr>
-        <w:tabs>
-          <w:tab w:val="left" w:pos="284"/>
-        </w:tabs>
-        <w:rPr>
-          <w:rFonts w:asciiTheme="majorHAnsi" w:hAnsiTheme="majorHAnsi" w:cstheme="majorHAnsi"/>
-        </w:rPr>
-      </w:pPr>
-      <w:r>
-        <w:rPr>
-          <w:rFonts w:asciiTheme="majorHAnsi" w:hAnsiTheme="majorHAnsi" w:cstheme="majorHAnsi"/>
-        </w:rPr>
-        <w:t>Intentionally blank.</w:t>
-      </w:r>
-    </w:p>
-    <w:p>
-      <w:pPr>
-        <w:pStyle w:val="Ttulo2"/>
-        <w:rPr>
-          <w:rFonts w:cstheme="majorHAnsi"/>
-        </w:rPr>
-      </w:pPr>
-      <w:r>
-        <w:rPr>
-          <w:rFonts w:cstheme="majorHAnsi"/>
-        </w:rPr>
-        <w:t>Non-functional requirements</w:t>
-      </w:r>
-    </w:p>
-    <w:p>
-      <w:pPr>
-        <w:tabs>
-          <w:tab w:val="left" w:pos="284"/>
-        </w:tabs>
-        <w:rPr>
-          <w:rFonts w:asciiTheme="majorHAnsi" w:hAnsiTheme="majorHAnsi" w:cstheme="majorHAnsi"/>
-        </w:rPr>
-      </w:pPr>
-      <w:r>
-        <w:rPr>
-          <w:rFonts w:asciiTheme="majorHAnsi" w:hAnsiTheme="majorHAnsi" w:cstheme="majorHAnsi"/>
-        </w:rPr>
-        <w:t>Intentionally blank.</w:t>
-      </w:r>
-    </w:p>
-    <w:p>
-      <w:pPr>
-        <w:tabs>
-          <w:tab w:val="left" w:pos="284"/>
-        </w:tabs>
-        <w:rPr>
-          <w:rFonts w:asciiTheme="majorHAnsi" w:hAnsiTheme="majorHAnsi" w:cstheme="majorHAnsi"/>
-        </w:rPr>
-      </w:pPr>
-    </w:p>
-    <w:p>
-      <w:pPr>
-        <w:tabs>
-          <w:tab w:val="left" w:pos="284"/>
-        </w:tabs>
-        <w:rPr>
-          <w:rFonts w:asciiTheme="majorHAnsi" w:hAnsiTheme="majorHAnsi" w:cstheme="majorHAnsi"/>
-        </w:rPr>
-      </w:pPr>
-    </w:p>
-    <w:p>
-      <w:pPr>
-        <w:tabs>
-          <w:tab w:val="left" w:pos="284"/>
-        </w:tabs>
-        <w:rPr>
-          <w:rFonts w:asciiTheme="majorHAnsi" w:hAnsiTheme="majorHAnsi" w:cstheme="majorHAnsi"/>
-        </w:rPr>
-      </w:pPr>
-    </w:p>
-    <w:p>
-      <w:pPr>
-        <w:pStyle w:val="Ttulo2"/>
-        <w:rPr>
-          <w:rFonts w:cstheme="majorHAnsi"/>
-        </w:rPr>
-      </w:pPr>
-      <w:r>
-        <w:rPr>
-          <w:rFonts w:cstheme="majorHAnsi"/>
-        </w:rPr>
-        <w:lastRenderedPageBreak/>
-        <w:t>Testing requirements</w:t>
-      </w:r>
-    </w:p>
-    <w:p>
-      <w:pPr>
-        <w:pStyle w:val="Requirement-Header"/>
-      </w:pPr>
-      <w:r>
-        <w:t>Produce assorted sample data to test your application informally</w:t>
-      </w:r>
-      <w:r>
-        <w:t xml:space="preserve">.  </w:t>
-      </w:r>
-      <w:r>
-        <w:t xml:space="preserve">The data must include two </w:t>
-      </w:r>
-      <w:r>
-        <w:rPr>
-          <w:b/>
-          <w:bCs/>
-        </w:rPr>
-        <w:t>technician</w:t>
-      </w:r>
-      <w:r>
-        <w:t xml:space="preserve"> accounts with credentials “</w:t>
-      </w:r>
-      <w:r>
-        <w:rPr>
-          <w:b/>
-          <w:bCs/>
-        </w:rPr>
-        <w:t>technician1</w:t>
-      </w:r>
-      <w:r>
-        <w:t>/</w:t>
-      </w:r>
-      <w:r>
-        <w:rPr>
-          <w:b/>
-          <w:bCs/>
-        </w:rPr>
-        <w:t xml:space="preserve"> technician1</w:t>
-      </w:r>
-      <w:r>
-        <w:t>” and “</w:t>
-      </w:r>
-      <w:r>
-        <w:rPr>
-          <w:b/>
-          <w:bCs/>
-        </w:rPr>
-        <w:t>technician2</w:t>
-      </w:r>
-      <w:r>
-        <w:t>/</w:t>
-      </w:r>
-      <w:r>
-        <w:rPr>
-          <w:b/>
-          <w:bCs/>
-        </w:rPr>
-        <w:t xml:space="preserve"> technician2</w:t>
-      </w:r>
-      <w:r>
-        <w:t>”</w:t>
-      </w:r>
-      <w:r>
-        <w:t xml:space="preserve">.  </w:t>
-      </w:r>
-      <w:r>
-        <w:t>Create an additional technician account with credentials “</w:t>
-      </w:r>
-      <w:bookmarkStart w:id="2" w:name="_Hlk188279852"/>
-      <w:r>
-        <w:rPr>
-          <w:b/>
-          <w:bCs/>
-        </w:rPr>
-        <w:t>technician</w:t>
-      </w:r>
-      <w:bookmarkEnd w:id="2"/>
-      <w:r>
-        <w:rPr>
-          <w:b/>
-          <w:bCs/>
-        </w:rPr>
-        <w:t xml:space="preserve">3/ technician3” </w:t>
-      </w:r>
-      <w:r>
-        <w:t xml:space="preserve">that </w:t>
-      </w:r>
-      <w:r>
-        <w:t xml:space="preserve">represents a </w:t>
-      </w:r>
-      <w:r>
-        <w:t xml:space="preserve">technician with no data, </w:t>
-      </w:r>
-      <w:r>
-        <w:t xml:space="preserve">but </w:t>
-      </w:r>
-      <w:r>
-        <w:t>his or her profile.   </w:t>
-      </w:r>
-    </w:p>
-    <w:permStart w:id="891315281" w:edGrp="everyone"/>
-    <w:p>
-      <w:pPr>
-        <w:pStyle w:val="Comment-Grader"/>
-      </w:pPr>
-      <w:sdt>
-        <w:sdtPr>
-          <w:tag w:val="Verdict"/>
-          <w:id w:val="430785147"/>
-          <w:placeholder>
-            <w:docPart w:val="216D6D29B3A944D9A43B5525B0A2DE66"/>
           </w:placeholder>
           <w15:appearance w15:val="hidden"/>
           <w:text/>
@@ -1788,6 +1402,386 @@
           </w:r>
         </w:sdtContent>
       </w:sdt>
+      <w:permEnd w:id="1685676958"/>
+      <w:r>
+        <w:t xml:space="preserve"> </w:t>
+      </w:r>
+      <w:r>
+        <w:t xml:space="preserve">   </w:t>
+      </w:r>
+    </w:p>
+    <w:p>
+      <w:pPr>
+        <w:pStyle w:val="Requirement-Header"/>
+      </w:pPr>
+      <w:r>
+        <w:rPr>
+          <w:b/>
+          <w:bCs/>
+        </w:rPr>
+        <w:t>Maintenance records</w:t>
+      </w:r>
+      <w:r>
+        <w:t xml:space="preserve"> rel</w:t>
+      </w:r>
+      <w:r>
+        <w:t>y</w:t>
+      </w:r>
+      <w:r>
+        <w:t xml:space="preserve"> on </w:t>
+      </w:r>
+      <w:r>
+        <w:rPr>
+          <w:b/>
+          <w:bCs/>
+        </w:rPr>
+        <w:t>tasks</w:t>
+      </w:r>
+      <w:r>
+        <w:t xml:space="preserve">. </w:t>
+      </w:r>
+      <w:r>
+        <w:t xml:space="preserve">A task is a specific predefined operational duty carried out by a </w:t>
+      </w:r>
+      <w:r>
+        <w:rPr>
+          <w:b/>
+          <w:bCs/>
+        </w:rPr>
+        <w:t xml:space="preserve">technician </w:t>
+      </w:r>
+      <w:r>
+        <w:t xml:space="preserve">on </w:t>
+      </w:r>
+      <w:r>
+        <w:rPr>
+          <w:b/>
+          <w:bCs/>
+        </w:rPr>
+        <w:t>aircrafts</w:t>
+      </w:r>
+      <w:r>
+        <w:t xml:space="preserve">.  </w:t>
+      </w:r>
+      <w:r>
+        <w:t xml:space="preserve">The system must store the following data about tasks: their </w:t>
+      </w:r>
+      <w:r>
+        <w:rPr>
+          <w:b/>
+          <w:bCs/>
+        </w:rPr>
+        <w:t>type</w:t>
+      </w:r>
+      <w:r>
+        <w:t xml:space="preserve"> ("MAINTENANCE", "INSPECTION", "REPAIR", "SYSTEM CHECK"), a </w:t>
+      </w:r>
+      <w:r>
+        <w:rPr>
+          <w:b/>
+          <w:bCs/>
+        </w:rPr>
+        <w:t>description</w:t>
+      </w:r>
+      <w:r>
+        <w:t xml:space="preserve"> (limited to 255 characters), a </w:t>
+      </w:r>
+      <w:r>
+        <w:rPr>
+          <w:b/>
+          <w:bCs/>
+        </w:rPr>
+        <w:t>priority</w:t>
+      </w:r>
+      <w:r>
+        <w:t xml:space="preserve"> (ranging from 0 to </w:t>
+      </w:r>
+      <w:r>
+        <w:t>10</w:t>
+      </w:r>
+      <w:r>
+        <w:t>), and a</w:t>
+      </w:r>
+      <w:r>
+        <w:t>n</w:t>
+      </w:r>
+      <w:r>
+        <w:t xml:space="preserve"> </w:t>
+      </w:r>
+      <w:r>
+        <w:rPr>
+          <w:b/>
+          <w:bCs/>
+        </w:rPr>
+        <w:t>estimated duration</w:t>
+      </w:r>
+      <w:r>
+        <w:t xml:space="preserve"> (in hours)</w:t>
+      </w:r>
+      <w:r>
+        <w:t xml:space="preserve">.  </w:t>
+      </w:r>
+    </w:p>
+    <w:bookmarkStart w:id="1" w:name="_Hlk157677981"/>
+    <w:permStart w:id="339812661" w:edGrp="everyone"/>
+    <w:p>
+      <w:pPr>
+        <w:pStyle w:val="Comment-Grader"/>
+      </w:pPr>
+      <w:sdt>
+        <w:sdtPr>
+          <w:tag w:val="Verdict"/>
+          <w:id w:val="1856992905"/>
+          <w:placeholder>
+            <w:docPart w:val="D32C4B1310C0EF46BA1274D518A6FD8A"/>
+          </w:placeholder>
+          <w:text/>
+        </w:sdtPr>
+        <w:sdtContent>
+          <w:r>
+            <w:t xml:space="preserve"> </w:t>
+          </w:r>
+          <w:r>
+            <w:t>X</w:t>
+          </w:r>
+          <w:r>
+            <w:t xml:space="preserve"> </w:t>
+          </w:r>
+        </w:sdtContent>
+      </w:sdt>
+      <w:permEnd w:id="339812661"/>
+      <w:r>
+        <w:t xml:space="preserve">   </w:t>
+      </w:r>
+      <w:bookmarkEnd w:id="1"/>
+    </w:p>
+    <w:p>
+      <w:pPr>
+        <w:pStyle w:val="Ttulo2"/>
+        <w:rPr>
+          <w:rFonts w:cstheme="majorHAnsi"/>
+        </w:rPr>
+      </w:pPr>
+      <w:r>
+        <w:rPr>
+          <w:rFonts w:cstheme="majorHAnsi"/>
+        </w:rPr>
+        <w:t>Functional requirements</w:t>
+      </w:r>
+    </w:p>
+    <w:p>
+      <w:pPr>
+        <w:tabs>
+          <w:tab w:val="left" w:pos="284"/>
+        </w:tabs>
+        <w:rPr>
+          <w:rFonts w:asciiTheme="majorHAnsi" w:hAnsiTheme="majorHAnsi" w:cstheme="majorHAnsi"/>
+        </w:rPr>
+      </w:pPr>
+      <w:r>
+        <w:rPr>
+          <w:rFonts w:asciiTheme="majorHAnsi" w:hAnsiTheme="majorHAnsi" w:cstheme="majorHAnsi"/>
+        </w:rPr>
+        <w:t>Intentionally blank.</w:t>
+      </w:r>
+    </w:p>
+    <w:p>
+      <w:pPr>
+        <w:pStyle w:val="Ttulo2"/>
+        <w:rPr>
+          <w:rFonts w:cstheme="majorHAnsi"/>
+        </w:rPr>
+      </w:pPr>
+      <w:r>
+        <w:rPr>
+          <w:rFonts w:cstheme="majorHAnsi"/>
+        </w:rPr>
+        <w:t>Non-functional requirements</w:t>
+      </w:r>
+    </w:p>
+    <w:p>
+      <w:pPr>
+        <w:tabs>
+          <w:tab w:val="left" w:pos="284"/>
+        </w:tabs>
+        <w:rPr>
+          <w:rFonts w:asciiTheme="majorHAnsi" w:hAnsiTheme="majorHAnsi" w:cstheme="majorHAnsi"/>
+        </w:rPr>
+      </w:pPr>
+      <w:r>
+        <w:rPr>
+          <w:rFonts w:asciiTheme="majorHAnsi" w:hAnsiTheme="majorHAnsi" w:cstheme="majorHAnsi"/>
+        </w:rPr>
+        <w:t>Intentionally blank.</w:t>
+      </w:r>
+    </w:p>
+    <w:p>
+      <w:pPr>
+        <w:tabs>
+          <w:tab w:val="left" w:pos="284"/>
+        </w:tabs>
+        <w:rPr>
+          <w:rFonts w:asciiTheme="majorHAnsi" w:hAnsiTheme="majorHAnsi" w:cstheme="majorHAnsi"/>
+        </w:rPr>
+      </w:pPr>
+    </w:p>
+    <w:p>
+      <w:pPr>
+        <w:tabs>
+          <w:tab w:val="left" w:pos="284"/>
+        </w:tabs>
+        <w:rPr>
+          <w:rFonts w:asciiTheme="majorHAnsi" w:hAnsiTheme="majorHAnsi" w:cstheme="majorHAnsi"/>
+        </w:rPr>
+      </w:pPr>
+    </w:p>
+    <w:p>
+      <w:pPr>
+        <w:tabs>
+          <w:tab w:val="left" w:pos="284"/>
+        </w:tabs>
+        <w:rPr>
+          <w:rFonts w:asciiTheme="majorHAnsi" w:hAnsiTheme="majorHAnsi" w:cstheme="majorHAnsi"/>
+        </w:rPr>
+      </w:pPr>
+    </w:p>
+    <w:p>
+      <w:pPr>
+        <w:pStyle w:val="Ttulo2"/>
+        <w:rPr>
+          <w:rFonts w:cstheme="majorHAnsi"/>
+        </w:rPr>
+      </w:pPr>
+      <w:r>
+        <w:rPr>
+          <w:rFonts w:cstheme="majorHAnsi"/>
+        </w:rPr>
+        <w:lastRenderedPageBreak/>
+        <w:t>Testing requirements</w:t>
+      </w:r>
+    </w:p>
+    <w:p>
+      <w:pPr>
+        <w:pStyle w:val="Requirement-Header"/>
+      </w:pPr>
+      <w:r>
+        <w:t>Produce assorted sample data to test your application informally</w:t>
+      </w:r>
+      <w:r>
+        <w:t xml:space="preserve">.  </w:t>
+      </w:r>
+      <w:r>
+        <w:t xml:space="preserve">The data must include two </w:t>
+      </w:r>
+      <w:r>
+        <w:rPr>
+          <w:b/>
+          <w:bCs/>
+        </w:rPr>
+        <w:t>technician</w:t>
+      </w:r>
+      <w:r>
+        <w:t xml:space="preserve"> accounts with credentials “</w:t>
+      </w:r>
+      <w:r>
+        <w:rPr>
+          <w:b/>
+          <w:bCs/>
+        </w:rPr>
+        <w:t>technician1</w:t>
+      </w:r>
+      <w:r>
+        <w:t>/</w:t>
+      </w:r>
+      <w:r>
+        <w:rPr>
+          <w:b/>
+          <w:bCs/>
+        </w:rPr>
+        <w:t xml:space="preserve"> technician1</w:t>
+      </w:r>
+      <w:r>
+        <w:t>” and “</w:t>
+      </w:r>
+      <w:r>
+        <w:rPr>
+          <w:b/>
+          <w:bCs/>
+        </w:rPr>
+        <w:t>technician2</w:t>
+      </w:r>
+      <w:r>
+        <w:t>/</w:t>
+      </w:r>
+      <w:r>
+        <w:rPr>
+          <w:b/>
+          <w:bCs/>
+        </w:rPr>
+        <w:t xml:space="preserve"> technician2</w:t>
+      </w:r>
+      <w:r>
+        <w:t>”</w:t>
+      </w:r>
+      <w:r>
+        <w:t xml:space="preserve">.  </w:t>
+      </w:r>
+      <w:r>
+        <w:t>Create an additional technician account with credentials “</w:t>
+      </w:r>
+      <w:bookmarkStart w:id="2" w:name="_Hlk188279852"/>
+      <w:r>
+        <w:rPr>
+          <w:b/>
+          <w:bCs/>
+        </w:rPr>
+        <w:t>technician</w:t>
+      </w:r>
+      <w:bookmarkEnd w:id="2"/>
+      <w:r>
+        <w:rPr>
+          <w:b/>
+          <w:bCs/>
+        </w:rPr>
+        <w:t xml:space="preserve">3/ technician3” </w:t>
+      </w:r>
+      <w:r>
+        <w:t xml:space="preserve">that </w:t>
+      </w:r>
+      <w:r>
+        <w:t xml:space="preserve">represents a </w:t>
+      </w:r>
+      <w:r>
+        <w:t xml:space="preserve">technician with no data, </w:t>
+      </w:r>
+      <w:r>
+        <w:t xml:space="preserve">but </w:t>
+      </w:r>
+      <w:r>
+        <w:t>his or her profile.   </w:t>
+      </w:r>
+    </w:p>
+    <w:permStart w:id="891315281" w:edGrp="everyone"/>
+    <w:p>
+      <w:pPr>
+        <w:pStyle w:val="Comment-Grader"/>
+      </w:pPr>
+      <w:sdt>
+        <w:sdtPr>
+          <w:tag w:val="Verdict"/>
+          <w:id w:val="430785147"/>
+          <w:placeholder>
+            <w:docPart w:val="216D6D29B3A944D9A43B5525B0A2DE66"/>
+          </w:placeholder>
+          <w15:appearance w15:val="hidden"/>
+          <w:text/>
+        </w:sdtPr>
+        <w:sdtContent>
+          <w:r>
+            <w:t xml:space="preserve">    </w:t>
+          </w:r>
+        </w:sdtContent>
+      </w:sdt>
       <w:permEnd w:id="891315281"/>
     </w:p>
     <w:p>
@@ -1835,7 +1829,7 @@
         </w:sdtPr>
         <w:sdtContent>
           <w:r>
-            <w:t xml:space="preserve">  </w:t>
+            <w:t xml:space="preserve"> </w:t>
           </w:r>
           <w:r>
             <w:t>X</w:t>
@@ -9055,12 +9049,11 @@
     <w:rsid w:val="002E44BA"/>
     <w:rsid w:val="00311D70"/>
     <w:rsid w:val="00362E40"/>
-    <w:rsid w:val="00370E87"/>
     <w:rsid w:val="003936CA"/>
     <w:rsid w:val="003F3911"/>
     <w:rsid w:val="004D7778"/>
-    <w:rsid w:val="005D3F18"/>
     <w:rsid w:val="00635F6F"/>
+    <w:rsid w:val="007B7812"/>
     <w:rsid w:val="007C55A8"/>
     <w:rsid w:val="00836298"/>
     <w:rsid w:val="00855CD1"/>
@@ -9077,6 +9070,7 @@
     <w:rsid w:val="00C456B8"/>
     <w:rsid w:val="00C63AB0"/>
     <w:rsid w:val="00CB72EA"/>
+    <w:rsid w:val="00CE0528"/>
     <w:rsid w:val="00DD75B9"/>
     <w:rsid w:val="00E25325"/>
     <w:rsid w:val="00E5696F"/>

</xml_diff>